<commit_message>
working docx:picture with options
Signed-off-by: Peter Verhas <peter@verhas.com>
</commit_message>
<xml_diff>
--- a/jamal-word/src/test/resources/picture.docx
+++ b/jamal-word/src/test/resources/picture.docx
@@ -17,7 +17,23 @@
           <w:szCs w:val="32"/>
           <w:lang w:val="en-US"/>
         </w:rPr>
-        <w:t>This is a picture demo</w:t>
+        <w:t>This</w:t>
+      </w:r>
+      <w:r>
+        <w:rPr>
+          <w:sz w:val="32"/>
+          <w:szCs w:val="32"/>
+          <w:lang w:val="en-US"/>
+        </w:rPr>
+        <w:t xml:space="preserve"> document</w:t>
+      </w:r>
+      <w:r>
+        <w:rPr>
+          <w:sz w:val="32"/>
+          <w:szCs w:val="32"/>
+          <w:lang w:val="en-US"/>
+        </w:rPr>
+        <w:t xml:space="preserve"> is a picture demo</w:t>
       </w:r>
     </w:p>
     <w:p>
@@ -37,43 +53,42 @@
         <w:rPr>
           <w:lang w:val="en-US"/>
         </w:rPr>
-        <w:t xml:space="preserve">This module supports the use of </w:t>
-      </w:r>
-      <w:r>
-        <w:rPr>
-          <w:lang w:val="en-US"/>
-        </w:rPr>
-        <w:t>{</w:t>
-      </w:r>
-      <w:r>
-        <w:rPr>
-          <w:lang w:val="en-US"/>
-        </w:rPr>
-        <w:t>@docx:picture demo.jp</w:t>
-      </w:r>
-      <w:r>
-        <w:rPr>
-          <w:lang w:val="en-US"/>
-        </w:rPr>
-        <w:t>g</w:t>
-      </w:r>
-      <w:r>
-        <w:rPr>
-          <w:lang w:val="en-US"/>
-        </w:rPr>
-        <w:t>}</w:t>
+        <w:t>You can insert pic</w:t>
+      </w:r>
+      <w:r>
+        <w:rPr>
+          <w:lang w:val="en-US"/>
+        </w:rPr>
+        <w:t>tu</w:t>
+      </w:r>
+      <w:r>
+        <w:rPr>
+          <w:lang w:val="en-US"/>
+        </w:rPr>
+        <w:t xml:space="preserve">res into the document using the </w:t>
+      </w:r>
+      <w:proofErr w:type="spellStart"/>
+      <w:proofErr w:type="gramStart"/>
+      <w:r>
+        <w:rPr>
+          <w:rFonts w:ascii="Courier New" w:hAnsi="Courier New" w:cs="Courier New"/>
+          <w:lang w:val="en-US"/>
+        </w:rPr>
+        <w:t>docx:picture</w:t>
+      </w:r>
+      <w:proofErr w:type="spellEnd"/>
+      <w:proofErr w:type="gramEnd"/>
+      <w:r>
+        <w:rPr>
+          <w:lang w:val="en-US"/>
+        </w:rPr>
+        <w:t xml:space="preserve"> macro, like the followings:</w:t>
       </w:r>
       <w:r>
         <w:rPr>
           <w:lang w:val="en-US"/>
         </w:rPr>
         <w:t xml:space="preserve"> </w:t>
-      </w:r>
-      <w:r>
-        <w:rPr>
-          <w:lang w:val="en-US"/>
-        </w:rPr>
-        <w:t xml:space="preserve">macros in Microsoft Word documents (docx format files only). The macros can be </w:t>
       </w:r>
     </w:p>
     <w:p>
@@ -82,6 +97,442 @@
           <w:lang w:val="en-US"/>
         </w:rPr>
       </w:pPr>
+    </w:p>
+    <w:p>
+      <w:pPr>
+        <w:rPr>
+          <w:lang w:val="en-US"/>
+        </w:rPr>
+      </w:pPr>
+      <w:r>
+        <w:rPr>
+          <w:lang w:val="en-US"/>
+        </w:rPr>
+        <w:t xml:space="preserve">Insert the picture without specifying width or height, so the original width and heights will </w:t>
+      </w:r>
+      <w:r>
+        <w:rPr>
+          <w:lang w:val="en-US"/>
+        </w:rPr>
+        <w:t>remain</w:t>
+      </w:r>
+      <w:r>
+        <w:rPr>
+          <w:lang w:val="en-US"/>
+        </w:rPr>
+        <w:t>:</w:t>
+      </w:r>
+    </w:p>
+    <w:p>
+      <w:pPr>
+        <w:rPr>
+          <w:lang w:val="en-US"/>
+        </w:rPr>
+      </w:pPr>
+      <w:bookmarkStart w:id="0" w:name="_Hlk98651546"/>
+      <w:r>
+        <w:rPr>
+          <w:lang w:val="en-US"/>
+        </w:rPr>
+        <w:t>{</w:t>
+      </w:r>
+      <w:r>
+        <w:rPr>
+          <w:lang w:val="en-US"/>
+        </w:rPr>
+        <w:t>@</w:t>
+      </w:r>
+      <w:proofErr w:type="gramStart"/>
+      <w:r>
+        <w:rPr>
+          <w:lang w:val="en-US"/>
+        </w:rPr>
+        <w:t>docx:picture</w:t>
+      </w:r>
+      <w:proofErr w:type="gramEnd"/>
+      <w:r>
+        <w:rPr>
+          <w:lang w:val="en-US"/>
+        </w:rPr>
+        <w:t xml:space="preserve"> demo.jp</w:t>
+      </w:r>
+      <w:r>
+        <w:rPr>
+          <w:lang w:val="en-US"/>
+        </w:rPr>
+        <w:t>g</w:t>
+      </w:r>
+      <w:r>
+        <w:rPr>
+          <w:lang w:val="en-US"/>
+        </w:rPr>
+        <w:t>}</w:t>
+      </w:r>
+    </w:p>
+    <w:bookmarkEnd w:id="0"/>
+    <w:p>
+      <w:pPr>
+        <w:rPr>
+          <w:lang w:val="en-US"/>
+        </w:rPr>
+      </w:pPr>
+    </w:p>
+    <w:p>
+      <w:pPr>
+        <w:rPr>
+          <w:lang w:val="en-US"/>
+        </w:rPr>
+      </w:pPr>
+      <w:bookmarkStart w:id="1" w:name="_Hlk98651563"/>
+      <w:r>
+        <w:rPr>
+          <w:lang w:val="en-US"/>
+        </w:rPr>
+        <w:t>Insert the picture specifying the width</w:t>
+      </w:r>
+      <w:r>
+        <w:rPr>
+          <w:lang w:val="en-US"/>
+        </w:rPr>
+        <w:t>,</w:t>
+      </w:r>
+      <w:r>
+        <w:rPr>
+          <w:lang w:val="en-US"/>
+        </w:rPr>
+        <w:t xml:space="preserve"> and then the height will automatically be adjusted</w:t>
+      </w:r>
+    </w:p>
+    <w:p>
+      <w:pPr>
+        <w:rPr>
+          <w:lang w:val="de-CH"/>
+        </w:rPr>
+      </w:pPr>
+      <w:r>
+        <w:rPr>
+          <w:lang w:val="de-CH"/>
+        </w:rPr>
+        <w:t>{@</w:t>
+      </w:r>
+      <w:proofErr w:type="gramStart"/>
+      <w:r>
+        <w:rPr>
+          <w:lang w:val="de-CH"/>
+        </w:rPr>
+        <w:t>docx:picture</w:t>
+      </w:r>
+      <w:proofErr w:type="gramEnd"/>
+      <w:r>
+        <w:rPr>
+          <w:lang w:val="de-CH"/>
+        </w:rPr>
+        <w:t xml:space="preserve"> </w:t>
+      </w:r>
+      <w:r>
+        <w:rPr>
+          <w:lang w:val="de-CH"/>
+        </w:rPr>
+        <w:t>(</w:t>
+      </w:r>
+      <w:proofErr w:type="spellStart"/>
+      <w:r>
+        <w:rPr>
+          <w:lang w:val="de-CH"/>
+        </w:rPr>
+        <w:t>width</w:t>
+      </w:r>
+      <w:proofErr w:type="spellEnd"/>
+      <w:r>
+        <w:rPr>
+          <w:lang w:val="de-CH"/>
+        </w:rPr>
+        <w:t xml:space="preserve">=31) </w:t>
+      </w:r>
+      <w:r>
+        <w:rPr>
+          <w:lang w:val="de-CH"/>
+        </w:rPr>
+        <w:t>demo.jpg}</w:t>
+      </w:r>
+      <w:bookmarkEnd w:id="1"/>
+    </w:p>
+    <w:p>
+      <w:pPr>
+        <w:rPr>
+          <w:lang w:val="de-CH"/>
+        </w:rPr>
+      </w:pPr>
+    </w:p>
+    <w:p>
+      <w:pPr>
+        <w:rPr>
+          <w:lang w:val="en-US"/>
+        </w:rPr>
+      </w:pPr>
+      <w:r>
+        <w:rPr>
+          <w:lang w:val="en-US"/>
+        </w:rPr>
+        <w:t>Insert the picture specifying the height</w:t>
+      </w:r>
+      <w:r>
+        <w:rPr>
+          <w:lang w:val="en-US"/>
+        </w:rPr>
+        <w:t>,</w:t>
+      </w:r>
+      <w:r>
+        <w:rPr>
+          <w:lang w:val="en-US"/>
+        </w:rPr>
+        <w:t xml:space="preserve"> and then the width will automatically be adjusted</w:t>
+      </w:r>
+    </w:p>
+    <w:p>
+      <w:pPr>
+        <w:rPr>
+          <w:lang w:val="en-US"/>
+        </w:rPr>
+      </w:pPr>
+      <w:r>
+        <w:rPr>
+          <w:lang w:val="en-US"/>
+        </w:rPr>
+        <w:t>{@</w:t>
+      </w:r>
+      <w:proofErr w:type="gramStart"/>
+      <w:r>
+        <w:rPr>
+          <w:lang w:val="en-US"/>
+        </w:rPr>
+        <w:t>docx:picture</w:t>
+      </w:r>
+      <w:proofErr w:type="gramEnd"/>
+      <w:r>
+        <w:rPr>
+          <w:lang w:val="en-US"/>
+        </w:rPr>
+        <w:t xml:space="preserve"> (</w:t>
+      </w:r>
+      <w:bookmarkStart w:id="2" w:name="_Hlk98651701"/>
+      <w:r>
+        <w:rPr>
+          <w:lang w:val="en-US"/>
+        </w:rPr>
+        <w:t>height</w:t>
+      </w:r>
+      <w:bookmarkEnd w:id="2"/>
+      <w:r>
+        <w:rPr>
+          <w:lang w:val="en-US"/>
+        </w:rPr>
+        <w:t>=</w:t>
+      </w:r>
+      <w:r>
+        <w:rPr>
+          <w:lang w:val="en-US"/>
+        </w:rPr>
+        <w:t>98</w:t>
+      </w:r>
+      <w:r>
+        <w:rPr>
+          <w:lang w:val="en-US"/>
+        </w:rPr>
+        <w:t>) demo.jpg}</w:t>
+      </w:r>
+    </w:p>
+    <w:p>
+      <w:pPr>
+        <w:rPr>
+          <w:lang w:val="en-US"/>
+        </w:rPr>
+      </w:pPr>
+    </w:p>
+    <w:p>
+      <w:pPr>
+        <w:rPr>
+          <w:lang w:val="en-US"/>
+        </w:rPr>
+      </w:pPr>
+      <w:bookmarkStart w:id="3" w:name="_Hlk98651683"/>
+      <w:r>
+        <w:rPr>
+          <w:lang w:val="en-US"/>
+        </w:rPr>
+        <w:t xml:space="preserve">Insert the picture specifying the width </w:t>
+      </w:r>
+      <w:r>
+        <w:rPr>
+          <w:lang w:val="en-US"/>
+        </w:rPr>
+        <w:t xml:space="preserve">but keeping the original </w:t>
+      </w:r>
+      <w:r>
+        <w:rPr>
+          <w:lang w:val="en-US"/>
+        </w:rPr>
+        <w:t>height</w:t>
+      </w:r>
+    </w:p>
+    <w:p>
+      <w:pPr>
+        <w:rPr>
+          <w:lang w:val="de-CH"/>
+        </w:rPr>
+      </w:pPr>
+      <w:r>
+        <w:rPr>
+          <w:lang w:val="de-CH"/>
+        </w:rPr>
+        <w:t>{@</w:t>
+      </w:r>
+      <w:proofErr w:type="gramStart"/>
+      <w:r>
+        <w:rPr>
+          <w:lang w:val="de-CH"/>
+        </w:rPr>
+        <w:t>docx:picture</w:t>
+      </w:r>
+      <w:proofErr w:type="gramEnd"/>
+      <w:r>
+        <w:rPr>
+          <w:lang w:val="de-CH"/>
+        </w:rPr>
+        <w:t xml:space="preserve"> (</w:t>
+      </w:r>
+      <w:proofErr w:type="spellStart"/>
+      <w:r>
+        <w:rPr>
+          <w:lang w:val="de-CH"/>
+        </w:rPr>
+        <w:t>width</w:t>
+      </w:r>
+      <w:proofErr w:type="spellEnd"/>
+      <w:r>
+        <w:rPr>
+          <w:lang w:val="de-CH"/>
+        </w:rPr>
+        <w:t>=31</w:t>
+      </w:r>
+      <w:r>
+        <w:rPr>
+          <w:lang w:val="de-CH"/>
+        </w:rPr>
+        <w:t xml:space="preserve"> </w:t>
+      </w:r>
+      <w:proofErr w:type="spellStart"/>
+      <w:r>
+        <w:rPr>
+          <w:lang w:val="de-CH"/>
+        </w:rPr>
+        <w:t>distort</w:t>
+      </w:r>
+      <w:proofErr w:type="spellEnd"/>
+      <w:r>
+        <w:rPr>
+          <w:lang w:val="de-CH"/>
+        </w:rPr>
+        <w:t>) demo.jpg}</w:t>
+      </w:r>
+      <w:bookmarkEnd w:id="3"/>
+    </w:p>
+    <w:p>
+      <w:pPr>
+        <w:rPr>
+          <w:lang w:val="de-CH"/>
+        </w:rPr>
+      </w:pPr>
+    </w:p>
+    <w:p>
+      <w:pPr>
+        <w:rPr>
+          <w:lang w:val="en-US"/>
+        </w:rPr>
+      </w:pPr>
+      <w:r>
+        <w:rPr>
+          <w:lang w:val="en-US"/>
+        </w:rPr>
+        <w:t xml:space="preserve">Insert the picture specifying the </w:t>
+      </w:r>
+      <w:r>
+        <w:rPr>
+          <w:lang w:val="en-US"/>
+        </w:rPr>
+        <w:t>height</w:t>
+      </w:r>
+      <w:r>
+        <w:rPr>
+          <w:lang w:val="en-US"/>
+        </w:rPr>
+        <w:t xml:space="preserve"> but keeping the original </w:t>
+      </w:r>
+      <w:r>
+        <w:rPr>
+          <w:lang w:val="en-US"/>
+        </w:rPr>
+        <w:t>width</w:t>
+      </w:r>
+    </w:p>
+    <w:p>
+      <w:pPr>
+        <w:rPr>
+          <w:lang w:val="de-CH"/>
+        </w:rPr>
+      </w:pPr>
+      <w:r>
+        <w:rPr>
+          <w:lang w:val="de-CH"/>
+        </w:rPr>
+        <w:t>{@docx:picture (</w:t>
+      </w:r>
+      <w:proofErr w:type="spellStart"/>
+      <w:r>
+        <w:rPr>
+          <w:lang w:val="de-CH"/>
+        </w:rPr>
+        <w:t>height</w:t>
+      </w:r>
+      <w:proofErr w:type="spellEnd"/>
+      <w:r>
+        <w:rPr>
+          <w:lang w:val="de-CH"/>
+        </w:rPr>
+        <w:t xml:space="preserve"> </w:t>
+      </w:r>
+      <w:r>
+        <w:rPr>
+          <w:lang w:val="de-CH"/>
+        </w:rPr>
+        <w:t>=</w:t>
+      </w:r>
+      <w:r>
+        <w:rPr>
+          <w:lang w:val="de-CH"/>
+        </w:rPr>
+        <w:t>98</w:t>
+      </w:r>
+      <w:r>
+        <w:rPr>
+          <w:lang w:val="de-CH"/>
+        </w:rPr>
+        <w:t xml:space="preserve"> </w:t>
+      </w:r>
+      <w:proofErr w:type="spellStart"/>
+      <w:r>
+        <w:rPr>
+          <w:lang w:val="de-CH"/>
+        </w:rPr>
+        <w:t>distort</w:t>
+      </w:r>
+      <w:proofErr w:type="spellEnd"/>
+      <w:r>
+        <w:rPr>
+          <w:lang w:val="de-CH"/>
+        </w:rPr>
+        <w:t>) demo.jpg}</w:t>
+      </w:r>
     </w:p>
     <w:sectPr>
       <w:pgSz w:w="11906" w:h="16838"/>
@@ -1465,4 +1916,24 @@
     </a:ext>
   </a:extLst>
 </a:theme>
+</file>
+
+<file path=word/webextensions/taskpanes.xml><?xml version="1.0" encoding="utf-8"?>
+<wetp:taskpanes xmlns:wetp="http://schemas.microsoft.com/office/webextensions/taskpanes/2010/11">
+  <wetp:taskpane dockstate="right" visibility="0" width="350" row="0">
+    <wetp:webextensionref xmlns:r="http://schemas.openxmlformats.org/officeDocument/2006/relationships" r:id="rId1"/>
+  </wetp:taskpane>
+</wetp:taskpanes>
+</file>
+
+<file path=word/webextensions/webextension1.xml><?xml version="1.0" encoding="utf-8"?>
+<we:webextension xmlns:we="http://schemas.microsoft.com/office/webextensions/webextension/2010/11" id="{0AC4F254-A3C0-804B-9786-A7BF2A50D555}">
+  <we:reference id="wa200001011" version="1.2.0.0" store="en-US" storeType="OMEX"/>
+  <we:alternateReferences>
+    <we:reference id="WA200001011" version="1.2.0.0" store="" storeType="OMEX"/>
+  </we:alternateReferences>
+  <we:properties/>
+  <we:bindings/>
+  <we:snapshot xmlns:r="http://schemas.openxmlformats.org/officeDocument/2006/relationships"/>
+</we:webextension>
 </file>
</xml_diff>